<commit_message>
conjoint analysis, quotas, zipcodes
</commit_message>
<xml_diff>
--- a/questionnaire/Translation specificities - Spanish.docx
+++ b/questionnaire/Translation specificities - Spanish.docx
@@ -1517,14 +1517,28 @@
                 <w:lang w:val="en-US"/>
               </w:rPr>
             </w:pPr>
-            <w:bookmarkStart w:id="0" w:name="_GoBack"/>
-            <w:bookmarkEnd w:id="0"/>
             <w:r>
               <w:rPr>
                 <w:rFonts w:ascii="Times Roman" w:hAnsi="Times Roman"/>
                 <w:lang w:val="en-US"/>
               </w:rPr>
-              <w:t>The exception is the global basic income, which should be given as $30 per month ([conversion in local currency]) and $2 per day.</w:t>
+              <w:t xml:space="preserve">The exception is the global basic income, which </w:t>
+            </w:r>
+            <w:proofErr w:type="gramStart"/>
+            <w:r>
+              <w:rPr>
+                <w:rFonts w:ascii="Times Roman" w:hAnsi="Times Roman"/>
+                <w:lang w:val="en-US"/>
+              </w:rPr>
+              <w:t>should be given</w:t>
+            </w:r>
+            <w:proofErr w:type="gramEnd"/>
+            <w:r>
+              <w:rPr>
+                <w:rFonts w:ascii="Times Roman" w:hAnsi="Times Roman"/>
+                <w:lang w:val="en-US"/>
+              </w:rPr>
+              <w:t xml:space="preserve"> as $30 per month ([conversion in local currency]) and $2 per day.</w:t>
             </w:r>
           </w:p>
           <w:p>
@@ -2342,6 +2356,7 @@
             <w:pPr>
               <w:pStyle w:val="Body"/>
             </w:pPr>
+            <w:bookmarkStart w:id="0" w:name="_GoBack" w:colFirst="2" w:colLast="2"/>
             <w:r>
               <w:t>extra</w:t>
             </w:r>
@@ -2621,6 +2636,7 @@
           </w:p>
         </w:tc>
       </w:tr>
+      <w:bookmarkEnd w:id="0"/>
       <w:tr>
         <w:tblPrEx>
           <w:shd w:val="clear" w:color="auto" w:fill="auto"/>
@@ -2733,6 +2749,563 @@
             </w:tcBorders>
             <w:shd w:val="clear" w:color="auto" w:fill="F5F5F5"/>
           </w:tcPr>
+          <w:p>
+            <w:pPr>
+              <w:pBdr>
+                <w:top w:val="none" w:sz="0" w:space="0" w:color="auto"/>
+                <w:left w:val="none" w:sz="0" w:space="0" w:color="auto"/>
+                <w:bottom w:val="none" w:sz="0" w:space="0" w:color="auto"/>
+                <w:right w:val="none" w:sz="0" w:space="0" w:color="auto"/>
+                <w:between w:val="none" w:sz="0" w:space="0" w:color="auto"/>
+                <w:bar w:val="none" w:sz="0" w:color="auto"/>
+              </w:pBdr>
+              <w:spacing w:after="160" w:line="259" w:lineRule="auto"/>
+              <w:rPr>
+                <w:rFonts w:ascii="Calibri" w:eastAsia="Calibri" w:hAnsi="Calibri" w:cs="Calibri"/>
+                <w:sz w:val="22"/>
+                <w:szCs w:val="22"/>
+                <w:bdr w:val="none" w:sz="0" w:space="0" w:color="auto"/>
+              </w:rPr>
+            </w:pPr>
+            <w:proofErr w:type="spellStart"/>
+            <w:r>
+              <w:rPr>
+                <w:rFonts w:ascii="Calibri" w:eastAsia="Calibri" w:hAnsi="Calibri" w:cs="Calibri"/>
+                <w:sz w:val="22"/>
+                <w:szCs w:val="22"/>
+                <w:bdr w:val="none" w:sz="0" w:space="0" w:color="auto"/>
+              </w:rPr>
+              <w:t>Totalmente</w:t>
+            </w:r>
+            <w:proofErr w:type="spellEnd"/>
+            <w:r>
+              <w:rPr>
+                <w:rFonts w:ascii="Calibri" w:eastAsia="Calibri" w:hAnsi="Calibri" w:cs="Calibri"/>
+                <w:sz w:val="22"/>
+                <w:szCs w:val="22"/>
+                <w:bdr w:val="none" w:sz="0" w:space="0" w:color="auto"/>
+              </w:rPr>
+              <w:t xml:space="preserve"> </w:t>
+            </w:r>
+            <w:proofErr w:type="spellStart"/>
+            <w:r>
+              <w:rPr>
+                <w:rFonts w:ascii="Calibri" w:eastAsia="Calibri" w:hAnsi="Calibri" w:cs="Calibri"/>
+                <w:sz w:val="22"/>
+                <w:szCs w:val="22"/>
+                <w:bdr w:val="none" w:sz="0" w:space="0" w:color="auto"/>
+              </w:rPr>
+              <w:t>en</w:t>
+            </w:r>
+            <w:proofErr w:type="spellEnd"/>
+            <w:r>
+              <w:rPr>
+                <w:rFonts w:ascii="Calibri" w:eastAsia="Calibri" w:hAnsi="Calibri" w:cs="Calibri"/>
+                <w:sz w:val="22"/>
+                <w:szCs w:val="22"/>
+                <w:bdr w:val="none" w:sz="0" w:space="0" w:color="auto"/>
+              </w:rPr>
+              <w:t xml:space="preserve"> contra =  Strongly opposed</w:t>
+            </w:r>
+          </w:p>
+          <w:p>
+            <w:pPr>
+              <w:pBdr>
+                <w:top w:val="none" w:sz="0" w:space="0" w:color="auto"/>
+                <w:left w:val="none" w:sz="0" w:space="0" w:color="auto"/>
+                <w:bottom w:val="none" w:sz="0" w:space="0" w:color="auto"/>
+                <w:right w:val="none" w:sz="0" w:space="0" w:color="auto"/>
+                <w:between w:val="none" w:sz="0" w:space="0" w:color="auto"/>
+                <w:bar w:val="none" w:sz="0" w:color="auto"/>
+              </w:pBdr>
+              <w:spacing w:after="160" w:line="259" w:lineRule="auto"/>
+              <w:rPr>
+                <w:rFonts w:ascii="Calibri" w:eastAsia="Calibri" w:hAnsi="Calibri" w:cs="Calibri"/>
+                <w:sz w:val="22"/>
+                <w:szCs w:val="22"/>
+                <w:bdr w:val="none" w:sz="0" w:space="0" w:color="auto"/>
+              </w:rPr>
+            </w:pPr>
+            <w:proofErr w:type="spellStart"/>
+            <w:r>
+              <w:rPr>
+                <w:rFonts w:ascii="Calibri" w:eastAsia="Times New Roman" w:hAnsi="Calibri" w:cs="Calibri"/>
+                <w:sz w:val="22"/>
+                <w:szCs w:val="22"/>
+                <w:bdr w:val="none" w:sz="0" w:space="0" w:color="auto"/>
+                <w:lang w:eastAsia="es-ES"/>
+              </w:rPr>
+              <w:t>Levemente</w:t>
+            </w:r>
+            <w:proofErr w:type="spellEnd"/>
+            <w:r>
+              <w:rPr>
+                <w:rFonts w:ascii="Calibri" w:eastAsia="Times New Roman" w:hAnsi="Calibri" w:cs="Calibri"/>
+                <w:sz w:val="22"/>
+                <w:szCs w:val="22"/>
+                <w:bdr w:val="none" w:sz="0" w:space="0" w:color="auto"/>
+                <w:lang w:eastAsia="es-ES"/>
+              </w:rPr>
+              <w:t xml:space="preserve"> </w:t>
+            </w:r>
+            <w:proofErr w:type="spellStart"/>
+            <w:r>
+              <w:rPr>
+                <w:rFonts w:ascii="Calibri" w:eastAsia="Times New Roman" w:hAnsi="Calibri" w:cs="Calibri"/>
+                <w:sz w:val="22"/>
+                <w:szCs w:val="22"/>
+                <w:bdr w:val="none" w:sz="0" w:space="0" w:color="auto"/>
+                <w:lang w:eastAsia="es-ES"/>
+              </w:rPr>
+              <w:t>en</w:t>
+            </w:r>
+            <w:proofErr w:type="spellEnd"/>
+            <w:r>
+              <w:rPr>
+                <w:rFonts w:ascii="Calibri" w:eastAsia="Times New Roman" w:hAnsi="Calibri" w:cs="Calibri"/>
+                <w:sz w:val="22"/>
+                <w:szCs w:val="22"/>
+                <w:bdr w:val="none" w:sz="0" w:space="0" w:color="auto"/>
+                <w:lang w:eastAsia="es-ES"/>
+              </w:rPr>
+              <w:t xml:space="preserve"> contra</w:t>
+            </w:r>
+            <w:r>
+              <w:rPr>
+                <w:rFonts w:ascii="Calibri" w:eastAsia="Calibri" w:hAnsi="Calibri" w:cs="Calibri"/>
+                <w:sz w:val="22"/>
+                <w:szCs w:val="22"/>
+                <w:bdr w:val="none" w:sz="0" w:space="0" w:color="auto"/>
+              </w:rPr>
+              <w:t xml:space="preserve"> = Slightly opposed</w:t>
+            </w:r>
+          </w:p>
+          <w:p>
+            <w:pPr>
+              <w:pBdr>
+                <w:top w:val="none" w:sz="0" w:space="0" w:color="auto"/>
+                <w:left w:val="none" w:sz="0" w:space="0" w:color="auto"/>
+                <w:bottom w:val="none" w:sz="0" w:space="0" w:color="auto"/>
+                <w:right w:val="none" w:sz="0" w:space="0" w:color="auto"/>
+                <w:between w:val="none" w:sz="0" w:space="0" w:color="auto"/>
+                <w:bar w:val="none" w:sz="0" w:color="auto"/>
+              </w:pBdr>
+              <w:rPr>
+                <w:rFonts w:ascii="Calibri" w:eastAsia="Times New Roman" w:hAnsi="Calibri" w:cs="Calibri"/>
+                <w:sz w:val="22"/>
+                <w:szCs w:val="22"/>
+                <w:bdr w:val="none" w:sz="0" w:space="0" w:color="auto"/>
+                <w:lang w:eastAsia="es-ES"/>
+              </w:rPr>
+            </w:pPr>
+            <w:r>
+              <w:rPr>
+                <w:rFonts w:ascii="Calibri" w:eastAsia="Times New Roman" w:hAnsi="Calibri" w:cs="Calibri"/>
+                <w:sz w:val="22"/>
+                <w:szCs w:val="22"/>
+                <w:bdr w:val="none" w:sz="0" w:space="0" w:color="auto"/>
+                <w:lang w:eastAsia="es-ES"/>
+              </w:rPr>
+              <w:t xml:space="preserve">Ni a favor </w:t>
+            </w:r>
+            <w:proofErr w:type="spellStart"/>
+            <w:r>
+              <w:rPr>
+                <w:rFonts w:ascii="Calibri" w:eastAsia="Times New Roman" w:hAnsi="Calibri" w:cs="Calibri"/>
+                <w:sz w:val="22"/>
+                <w:szCs w:val="22"/>
+                <w:bdr w:val="none" w:sz="0" w:space="0" w:color="auto"/>
+                <w:lang w:eastAsia="es-ES"/>
+              </w:rPr>
+              <w:t>ni</w:t>
+            </w:r>
+            <w:proofErr w:type="spellEnd"/>
+            <w:r>
+              <w:rPr>
+                <w:rFonts w:ascii="Calibri" w:eastAsia="Times New Roman" w:hAnsi="Calibri" w:cs="Calibri"/>
+                <w:sz w:val="22"/>
+                <w:szCs w:val="22"/>
+                <w:bdr w:val="none" w:sz="0" w:space="0" w:color="auto"/>
+                <w:lang w:eastAsia="es-ES"/>
+              </w:rPr>
+              <w:t xml:space="preserve"> </w:t>
+            </w:r>
+            <w:proofErr w:type="spellStart"/>
+            <w:r>
+              <w:rPr>
+                <w:rFonts w:ascii="Calibri" w:eastAsia="Times New Roman" w:hAnsi="Calibri" w:cs="Calibri"/>
+                <w:sz w:val="22"/>
+                <w:szCs w:val="22"/>
+                <w:bdr w:val="none" w:sz="0" w:space="0" w:color="auto"/>
+                <w:lang w:eastAsia="es-ES"/>
+              </w:rPr>
+              <w:t>en</w:t>
+            </w:r>
+            <w:proofErr w:type="spellEnd"/>
+            <w:r>
+              <w:rPr>
+                <w:rFonts w:ascii="Calibri" w:eastAsia="Times New Roman" w:hAnsi="Calibri" w:cs="Calibri"/>
+                <w:sz w:val="22"/>
+                <w:szCs w:val="22"/>
+                <w:bdr w:val="none" w:sz="0" w:space="0" w:color="auto"/>
+                <w:lang w:eastAsia="es-ES"/>
+              </w:rPr>
+              <w:t xml:space="preserve"> contra = Neither in favor nor against</w:t>
+            </w:r>
+          </w:p>
+          <w:p>
+            <w:pPr>
+              <w:pBdr>
+                <w:top w:val="none" w:sz="0" w:space="0" w:color="auto"/>
+                <w:left w:val="none" w:sz="0" w:space="0" w:color="auto"/>
+                <w:bottom w:val="none" w:sz="0" w:space="0" w:color="auto"/>
+                <w:right w:val="none" w:sz="0" w:space="0" w:color="auto"/>
+                <w:between w:val="none" w:sz="0" w:space="0" w:color="auto"/>
+                <w:bar w:val="none" w:sz="0" w:color="auto"/>
+              </w:pBdr>
+              <w:rPr>
+                <w:rFonts w:ascii="Calibri" w:eastAsia="Times New Roman" w:hAnsi="Calibri" w:cs="Calibri"/>
+                <w:sz w:val="22"/>
+                <w:szCs w:val="22"/>
+                <w:bdr w:val="none" w:sz="0" w:space="0" w:color="auto"/>
+                <w:lang w:eastAsia="es-ES"/>
+              </w:rPr>
+            </w:pPr>
+          </w:p>
+          <w:p>
+            <w:pPr>
+              <w:pBdr>
+                <w:top w:val="none" w:sz="0" w:space="0" w:color="auto"/>
+                <w:left w:val="none" w:sz="0" w:space="0" w:color="auto"/>
+                <w:bottom w:val="none" w:sz="0" w:space="0" w:color="auto"/>
+                <w:right w:val="none" w:sz="0" w:space="0" w:color="auto"/>
+                <w:between w:val="none" w:sz="0" w:space="0" w:color="auto"/>
+                <w:bar w:val="none" w:sz="0" w:color="auto"/>
+              </w:pBdr>
+              <w:spacing w:after="160" w:line="259" w:lineRule="auto"/>
+              <w:rPr>
+                <w:rFonts w:ascii="Calibri" w:eastAsia="Times New Roman" w:hAnsi="Calibri" w:cs="Calibri"/>
+                <w:sz w:val="22"/>
+                <w:szCs w:val="22"/>
+                <w:bdr w:val="none" w:sz="0" w:space="0" w:color="auto"/>
+                <w:lang w:eastAsia="es-ES"/>
+              </w:rPr>
+            </w:pPr>
+            <w:proofErr w:type="spellStart"/>
+            <w:r>
+              <w:rPr>
+                <w:rFonts w:ascii="Calibri" w:eastAsia="Times New Roman" w:hAnsi="Calibri" w:cs="Calibri"/>
+                <w:sz w:val="22"/>
+                <w:szCs w:val="22"/>
+                <w:bdr w:val="none" w:sz="0" w:space="0" w:color="auto"/>
+                <w:lang w:eastAsia="es-ES"/>
+              </w:rPr>
+              <w:t>Levemente</w:t>
+            </w:r>
+            <w:proofErr w:type="spellEnd"/>
+            <w:r>
+              <w:rPr>
+                <w:rFonts w:ascii="Calibri" w:eastAsia="Times New Roman" w:hAnsi="Calibri" w:cs="Calibri"/>
+                <w:sz w:val="22"/>
+                <w:szCs w:val="22"/>
+                <w:bdr w:val="none" w:sz="0" w:space="0" w:color="auto"/>
+                <w:lang w:eastAsia="es-ES"/>
+              </w:rPr>
+              <w:t xml:space="preserve"> a favor = Slightly in favor</w:t>
+            </w:r>
+          </w:p>
+          <w:p>
+            <w:pPr>
+              <w:pBdr>
+                <w:top w:val="none" w:sz="0" w:space="0" w:color="auto"/>
+                <w:left w:val="none" w:sz="0" w:space="0" w:color="auto"/>
+                <w:bottom w:val="none" w:sz="0" w:space="0" w:color="auto"/>
+                <w:right w:val="none" w:sz="0" w:space="0" w:color="auto"/>
+                <w:between w:val="none" w:sz="0" w:space="0" w:color="auto"/>
+                <w:bar w:val="none" w:sz="0" w:color="auto"/>
+              </w:pBdr>
+              <w:spacing w:after="160" w:line="259" w:lineRule="auto"/>
+              <w:rPr>
+                <w:rFonts w:ascii="Calibri" w:eastAsia="Times New Roman" w:hAnsi="Calibri" w:cs="Calibri"/>
+                <w:sz w:val="22"/>
+                <w:szCs w:val="22"/>
+                <w:bdr w:val="none" w:sz="0" w:space="0" w:color="auto"/>
+                <w:lang w:eastAsia="es-ES"/>
+              </w:rPr>
+            </w:pPr>
+            <w:proofErr w:type="spellStart"/>
+            <w:r>
+              <w:rPr>
+                <w:rFonts w:ascii="Calibri" w:eastAsia="Times New Roman" w:hAnsi="Calibri" w:cs="Calibri"/>
+                <w:sz w:val="22"/>
+                <w:szCs w:val="22"/>
+                <w:bdr w:val="none" w:sz="0" w:space="0" w:color="auto"/>
+                <w:lang w:eastAsia="es-ES"/>
+              </w:rPr>
+              <w:t>Totalmente</w:t>
+            </w:r>
+            <w:proofErr w:type="spellEnd"/>
+            <w:r>
+              <w:rPr>
+                <w:rFonts w:ascii="Calibri" w:eastAsia="Times New Roman" w:hAnsi="Calibri" w:cs="Calibri"/>
+                <w:sz w:val="22"/>
+                <w:szCs w:val="22"/>
+                <w:bdr w:val="none" w:sz="0" w:space="0" w:color="auto"/>
+                <w:lang w:eastAsia="es-ES"/>
+              </w:rPr>
+              <w:t xml:space="preserve"> a favor = Strongly in favor</w:t>
+            </w:r>
+          </w:p>
+          <w:p>
+            <w:pPr>
+              <w:pBdr>
+                <w:top w:val="none" w:sz="0" w:space="0" w:color="auto"/>
+                <w:left w:val="none" w:sz="0" w:space="0" w:color="auto"/>
+                <w:bottom w:val="none" w:sz="0" w:space="0" w:color="auto"/>
+                <w:right w:val="none" w:sz="0" w:space="0" w:color="auto"/>
+                <w:between w:val="none" w:sz="0" w:space="0" w:color="auto"/>
+                <w:bar w:val="none" w:sz="0" w:color="auto"/>
+              </w:pBdr>
+              <w:spacing w:after="160" w:line="259" w:lineRule="auto"/>
+              <w:rPr>
+                <w:rFonts w:ascii="Calibri" w:eastAsia="Times New Roman" w:hAnsi="Calibri" w:cs="Calibri"/>
+                <w:sz w:val="22"/>
+                <w:szCs w:val="22"/>
+                <w:bdr w:val="none" w:sz="0" w:space="0" w:color="auto"/>
+                <w:lang w:val="es-ES" w:eastAsia="es-ES"/>
+              </w:rPr>
+            </w:pPr>
+            <w:r>
+              <w:rPr>
+                <w:rFonts w:ascii="Calibri" w:eastAsia="Times New Roman" w:hAnsi="Calibri" w:cs="Calibri"/>
+                <w:sz w:val="22"/>
+                <w:szCs w:val="22"/>
+                <w:bdr w:val="none" w:sz="0" w:space="0" w:color="auto"/>
+                <w:lang w:val="es-ES" w:eastAsia="es-ES"/>
+              </w:rPr>
+              <w:t xml:space="preserve">Nada importante = </w:t>
+            </w:r>
+            <w:proofErr w:type="spellStart"/>
+            <w:r>
+              <w:rPr>
+                <w:rFonts w:ascii="Calibri" w:eastAsia="Times New Roman" w:hAnsi="Calibri" w:cs="Calibri"/>
+                <w:sz w:val="22"/>
+                <w:szCs w:val="22"/>
+                <w:bdr w:val="none" w:sz="0" w:space="0" w:color="auto"/>
+                <w:lang w:val="es-ES" w:eastAsia="es-ES"/>
+              </w:rPr>
+              <w:t>Nothing</w:t>
+            </w:r>
+            <w:proofErr w:type="spellEnd"/>
+            <w:r>
+              <w:rPr>
+                <w:rFonts w:ascii="Calibri" w:eastAsia="Times New Roman" w:hAnsi="Calibri" w:cs="Calibri"/>
+                <w:sz w:val="22"/>
+                <w:szCs w:val="22"/>
+                <w:bdr w:val="none" w:sz="0" w:space="0" w:color="auto"/>
+                <w:lang w:val="es-ES" w:eastAsia="es-ES"/>
+              </w:rPr>
+              <w:t xml:space="preserve"> </w:t>
+            </w:r>
+            <w:proofErr w:type="spellStart"/>
+            <w:r>
+              <w:rPr>
+                <w:rFonts w:ascii="Calibri" w:eastAsia="Times New Roman" w:hAnsi="Calibri" w:cs="Calibri"/>
+                <w:sz w:val="22"/>
+                <w:szCs w:val="22"/>
+                <w:bdr w:val="none" w:sz="0" w:space="0" w:color="auto"/>
+                <w:lang w:val="es-ES" w:eastAsia="es-ES"/>
+              </w:rPr>
+              <w:t>important</w:t>
+            </w:r>
+            <w:proofErr w:type="spellEnd"/>
+          </w:p>
+          <w:p>
+            <w:pPr>
+              <w:pBdr>
+                <w:top w:val="none" w:sz="0" w:space="0" w:color="auto"/>
+                <w:left w:val="none" w:sz="0" w:space="0" w:color="auto"/>
+                <w:bottom w:val="none" w:sz="0" w:space="0" w:color="auto"/>
+                <w:right w:val="none" w:sz="0" w:space="0" w:color="auto"/>
+                <w:between w:val="none" w:sz="0" w:space="0" w:color="auto"/>
+                <w:bar w:val="none" w:sz="0" w:color="auto"/>
+              </w:pBdr>
+              <w:spacing w:after="160" w:line="259" w:lineRule="auto"/>
+              <w:rPr>
+                <w:rFonts w:ascii="Calibri" w:eastAsia="Times New Roman" w:hAnsi="Calibri" w:cs="Calibri"/>
+                <w:sz w:val="22"/>
+                <w:szCs w:val="22"/>
+                <w:bdr w:val="none" w:sz="0" w:space="0" w:color="auto"/>
+                <w:lang w:val="es-ES" w:eastAsia="es-ES"/>
+              </w:rPr>
+            </w:pPr>
+            <w:r>
+              <w:rPr>
+                <w:rFonts w:ascii="Calibri" w:eastAsia="Times New Roman" w:hAnsi="Calibri" w:cs="Calibri"/>
+                <w:sz w:val="22"/>
+                <w:szCs w:val="22"/>
+                <w:bdr w:val="none" w:sz="0" w:space="0" w:color="auto"/>
+                <w:lang w:val="es-ES" w:eastAsia="es-ES"/>
+              </w:rPr>
+              <w:t xml:space="preserve">No tan importante = </w:t>
+            </w:r>
+            <w:proofErr w:type="spellStart"/>
+            <w:r>
+              <w:rPr>
+                <w:rFonts w:ascii="Calibri" w:eastAsia="Times New Roman" w:hAnsi="Calibri" w:cs="Calibri"/>
+                <w:sz w:val="22"/>
+                <w:szCs w:val="22"/>
+                <w:bdr w:val="none" w:sz="0" w:space="0" w:color="auto"/>
+                <w:lang w:val="es-ES" w:eastAsia="es-ES"/>
+              </w:rPr>
+              <w:t>Not</w:t>
+            </w:r>
+            <w:proofErr w:type="spellEnd"/>
+            <w:r>
+              <w:rPr>
+                <w:rFonts w:ascii="Calibri" w:eastAsia="Times New Roman" w:hAnsi="Calibri" w:cs="Calibri"/>
+                <w:sz w:val="22"/>
+                <w:szCs w:val="22"/>
+                <w:bdr w:val="none" w:sz="0" w:space="0" w:color="auto"/>
+                <w:lang w:val="es-ES" w:eastAsia="es-ES"/>
+              </w:rPr>
+              <w:t xml:space="preserve"> so </w:t>
+            </w:r>
+            <w:proofErr w:type="spellStart"/>
+            <w:r>
+              <w:rPr>
+                <w:rFonts w:ascii="Calibri" w:eastAsia="Times New Roman" w:hAnsi="Calibri" w:cs="Calibri"/>
+                <w:sz w:val="22"/>
+                <w:szCs w:val="22"/>
+                <w:bdr w:val="none" w:sz="0" w:space="0" w:color="auto"/>
+                <w:lang w:val="es-ES" w:eastAsia="es-ES"/>
+              </w:rPr>
+              <w:t>important</w:t>
+            </w:r>
+            <w:proofErr w:type="spellEnd"/>
+          </w:p>
+          <w:p>
+            <w:pPr>
+              <w:pBdr>
+                <w:top w:val="none" w:sz="0" w:space="0" w:color="auto"/>
+                <w:left w:val="none" w:sz="0" w:space="0" w:color="auto"/>
+                <w:bottom w:val="none" w:sz="0" w:space="0" w:color="auto"/>
+                <w:right w:val="none" w:sz="0" w:space="0" w:color="auto"/>
+                <w:between w:val="none" w:sz="0" w:space="0" w:color="auto"/>
+                <w:bar w:val="none" w:sz="0" w:color="auto"/>
+              </w:pBdr>
+              <w:spacing w:after="160" w:line="259" w:lineRule="auto"/>
+              <w:rPr>
+                <w:rFonts w:ascii="Calibri" w:eastAsia="Calibri" w:hAnsi="Calibri" w:cs="Calibri"/>
+                <w:sz w:val="22"/>
+                <w:szCs w:val="22"/>
+                <w:bdr w:val="none" w:sz="0" w:space="0" w:color="auto"/>
+              </w:rPr>
+            </w:pPr>
+            <w:proofErr w:type="spellStart"/>
+            <w:r>
+              <w:rPr>
+                <w:rFonts w:ascii="Calibri" w:eastAsia="Calibri" w:hAnsi="Calibri" w:cs="Calibri"/>
+                <w:sz w:val="22"/>
+                <w:szCs w:val="22"/>
+                <w:bdr w:val="none" w:sz="0" w:space="0" w:color="auto"/>
+              </w:rPr>
+              <w:t>Bastante</w:t>
+            </w:r>
+            <w:proofErr w:type="spellEnd"/>
+            <w:r>
+              <w:rPr>
+                <w:rFonts w:ascii="Calibri" w:eastAsia="Calibri" w:hAnsi="Calibri" w:cs="Calibri"/>
+                <w:sz w:val="22"/>
+                <w:szCs w:val="22"/>
+                <w:bdr w:val="none" w:sz="0" w:space="0" w:color="auto"/>
+              </w:rPr>
+              <w:t xml:space="preserve"> </w:t>
+            </w:r>
+            <w:proofErr w:type="spellStart"/>
+            <w:r>
+              <w:rPr>
+                <w:rFonts w:ascii="Calibri" w:eastAsia="Calibri" w:hAnsi="Calibri" w:cs="Calibri"/>
+                <w:sz w:val="22"/>
+                <w:szCs w:val="22"/>
+                <w:bdr w:val="none" w:sz="0" w:space="0" w:color="auto"/>
+              </w:rPr>
+              <w:t>importante</w:t>
+            </w:r>
+            <w:proofErr w:type="spellEnd"/>
+            <w:r>
+              <w:rPr>
+                <w:rFonts w:ascii="Calibri" w:eastAsia="Calibri" w:hAnsi="Calibri" w:cs="Calibri"/>
+                <w:sz w:val="22"/>
+                <w:szCs w:val="22"/>
+                <w:bdr w:val="none" w:sz="0" w:space="0" w:color="auto"/>
+              </w:rPr>
+              <w:t xml:space="preserve"> = Quite important</w:t>
+            </w:r>
+          </w:p>
+          <w:p>
+            <w:pPr>
+              <w:pBdr>
+                <w:top w:val="none" w:sz="0" w:space="0" w:color="auto"/>
+                <w:left w:val="none" w:sz="0" w:space="0" w:color="auto"/>
+                <w:bottom w:val="none" w:sz="0" w:space="0" w:color="auto"/>
+                <w:right w:val="none" w:sz="0" w:space="0" w:color="auto"/>
+                <w:between w:val="none" w:sz="0" w:space="0" w:color="auto"/>
+                <w:bar w:val="none" w:sz="0" w:color="auto"/>
+              </w:pBdr>
+              <w:spacing w:after="160" w:line="259" w:lineRule="auto"/>
+              <w:rPr>
+                <w:rFonts w:ascii="Calibri" w:eastAsia="Calibri" w:hAnsi="Calibri" w:cs="Calibri"/>
+                <w:sz w:val="22"/>
+                <w:szCs w:val="22"/>
+                <w:bdr w:val="none" w:sz="0" w:space="0" w:color="auto"/>
+              </w:rPr>
+            </w:pPr>
+            <w:r>
+              <w:rPr>
+                <w:rFonts w:ascii="Calibri" w:eastAsia="Times New Roman" w:hAnsi="Calibri" w:cs="Calibri"/>
+                <w:sz w:val="22"/>
+                <w:szCs w:val="22"/>
+                <w:bdr w:val="none" w:sz="0" w:space="0" w:color="auto"/>
+                <w:lang w:val="es-ES" w:eastAsia="es-ES"/>
+              </w:rPr>
+              <w:t xml:space="preserve">Muy importante = </w:t>
+            </w:r>
+            <w:proofErr w:type="spellStart"/>
+            <w:r>
+              <w:rPr>
+                <w:rFonts w:ascii="Calibri" w:eastAsia="Times New Roman" w:hAnsi="Calibri" w:cs="Calibri"/>
+                <w:sz w:val="22"/>
+                <w:szCs w:val="22"/>
+                <w:bdr w:val="none" w:sz="0" w:space="0" w:color="auto"/>
+                <w:lang w:val="es-ES" w:eastAsia="es-ES"/>
+              </w:rPr>
+              <w:t>Very</w:t>
+            </w:r>
+            <w:proofErr w:type="spellEnd"/>
+            <w:r>
+              <w:rPr>
+                <w:rFonts w:ascii="Calibri" w:eastAsia="Times New Roman" w:hAnsi="Calibri" w:cs="Calibri"/>
+                <w:sz w:val="22"/>
+                <w:szCs w:val="22"/>
+                <w:bdr w:val="none" w:sz="0" w:space="0" w:color="auto"/>
+                <w:lang w:val="es-ES" w:eastAsia="es-ES"/>
+              </w:rPr>
+              <w:t xml:space="preserve"> </w:t>
+            </w:r>
+            <w:proofErr w:type="spellStart"/>
+            <w:r>
+              <w:rPr>
+                <w:rFonts w:ascii="Calibri" w:eastAsia="Times New Roman" w:hAnsi="Calibri" w:cs="Calibri"/>
+                <w:sz w:val="22"/>
+                <w:szCs w:val="22"/>
+                <w:bdr w:val="none" w:sz="0" w:space="0" w:color="auto"/>
+                <w:lang w:val="es-ES" w:eastAsia="es-ES"/>
+              </w:rPr>
+              <w:t>important</w:t>
+            </w:r>
+            <w:proofErr w:type="spellEnd"/>
+          </w:p>
           <w:p>
             <w:pPr>
               <w:pStyle w:val="Body"/>
@@ -2777,7 +3350,7 @@
                 <w:rFonts w:eastAsia="Arial Unicode MS" w:cs="Arial Unicode MS"/>
                 <w:lang w:val="en-US"/>
               </w:rPr>
-              <w:t>…</w:t>
+              <w:t>Q258</w:t>
             </w:r>
           </w:p>
         </w:tc>
@@ -2820,8 +3393,588 @@
               <w:pStyle w:val="Body"/>
             </w:pPr>
             <w:r>
-              <w:t>Don’t hesitate to ask if you have doubts on some questions</w:t>
-            </w:r>
+              <w:t xml:space="preserve">Replace </w:t>
+            </w:r>
+            <w:r>
+              <w:t xml:space="preserve">The policy could be put in place as soon as the four major powers agree on it (these are the U.S., China, the European Union, and India, which total 60% of global emissions). " </w:t>
+            </w:r>
+            <w:r>
+              <w:t xml:space="preserve">by </w:t>
+            </w:r>
+            <w:r>
+              <w:t xml:space="preserve"> "The policy could be put in place as soon as countries totaling more than 60% of global emissions agree on it."</w:t>
+            </w:r>
+          </w:p>
+        </w:tc>
+        <w:tc>
+          <w:tcPr>
+            <w:tcW w:w="4819" w:type="dxa"/>
+            <w:tcBorders>
+              <w:top w:val="single" w:sz="2" w:space="0" w:color="000000"/>
+              <w:left w:val="single" w:sz="2" w:space="0" w:color="000000"/>
+              <w:bottom w:val="single" w:sz="2" w:space="0" w:color="000000"/>
+              <w:right w:val="single" w:sz="2" w:space="0" w:color="000000"/>
+            </w:tcBorders>
+            <w:shd w:val="clear" w:color="auto" w:fill="F5F5F5"/>
+          </w:tcPr>
+          <w:p>
+            <w:pPr>
+              <w:pStyle w:val="Body"/>
+            </w:pPr>
+          </w:p>
+        </w:tc>
+      </w:tr>
+      <w:tr>
+        <w:tblPrEx>
+          <w:shd w:val="clear" w:color="auto" w:fill="auto"/>
+        </w:tblPrEx>
+        <w:trPr>
+          <w:trHeight w:val="1441"/>
+        </w:trPr>
+        <w:tc>
+          <w:tcPr>
+            <w:tcW w:w="1307" w:type="dxa"/>
+            <w:tcBorders>
+              <w:top w:val="single" w:sz="2" w:space="0" w:color="000000"/>
+              <w:left w:val="single" w:sz="2" w:space="0" w:color="000000"/>
+              <w:bottom w:val="single" w:sz="2" w:space="0" w:color="000000"/>
+              <w:right w:val="single" w:sz="2" w:space="0" w:color="000000"/>
+            </w:tcBorders>
+            <w:shd w:val="clear" w:color="auto" w:fill="F5F5F5"/>
+            <w:tcMar>
+              <w:top w:w="80" w:type="dxa"/>
+              <w:left w:w="80" w:type="dxa"/>
+              <w:bottom w:w="80" w:type="dxa"/>
+              <w:right w:w="80" w:type="dxa"/>
+            </w:tcMar>
+          </w:tcPr>
+          <w:p>
+            <w:pPr>
+              <w:pStyle w:val="TableStyle2"/>
+              <w:rPr>
+                <w:rFonts w:eastAsia="Arial Unicode MS" w:cs="Arial Unicode MS"/>
+                <w:lang w:val="en-US"/>
+              </w:rPr>
+            </w:pPr>
+            <w:r>
+              <w:rPr>
+                <w:rFonts w:eastAsia="Arial Unicode MS" w:cs="Arial Unicode MS"/>
+                <w:lang w:val="en-US"/>
+              </w:rPr>
+              <w:lastRenderedPageBreak/>
+              <w:t>Q273</w:t>
+            </w:r>
+          </w:p>
+        </w:tc>
+        <w:tc>
+          <w:tcPr>
+            <w:tcW w:w="3544" w:type="dxa"/>
+            <w:tcBorders>
+              <w:top w:val="single" w:sz="2" w:space="0" w:color="000000"/>
+              <w:left w:val="single" w:sz="2" w:space="0" w:color="000000"/>
+              <w:bottom w:val="single" w:sz="2" w:space="0" w:color="000000"/>
+              <w:right w:val="single" w:sz="2" w:space="0" w:color="000000"/>
+            </w:tcBorders>
+            <w:shd w:val="clear" w:color="auto" w:fill="F5F5F5"/>
+            <w:tcMar>
+              <w:top w:w="80" w:type="dxa"/>
+              <w:left w:w="80" w:type="dxa"/>
+              <w:bottom w:w="80" w:type="dxa"/>
+              <w:right w:w="80" w:type="dxa"/>
+            </w:tcMar>
+          </w:tcPr>
+          <w:p>
+            <w:pPr>
+              <w:pStyle w:val="Body"/>
+            </w:pPr>
+          </w:p>
+        </w:tc>
+        <w:tc>
+          <w:tcPr>
+            <w:tcW w:w="4961" w:type="dxa"/>
+            <w:tcBorders>
+              <w:top w:val="single" w:sz="2" w:space="0" w:color="000000"/>
+              <w:left w:val="single" w:sz="2" w:space="0" w:color="000000"/>
+              <w:bottom w:val="single" w:sz="2" w:space="0" w:color="000000"/>
+              <w:right w:val="single" w:sz="2" w:space="0" w:color="000000"/>
+            </w:tcBorders>
+            <w:shd w:val="clear" w:color="auto" w:fill="F5F5F5"/>
+          </w:tcPr>
+          <w:p>
+            <w:pPr>
+              <w:pStyle w:val="Body"/>
+            </w:pPr>
+            <w:r>
+              <w:t>Add  ”</w:t>
+            </w:r>
+            <w:r>
+              <w:t>It might be detrimental to some poor countries.</w:t>
+            </w:r>
+            <w:r>
+              <w:t>”</w:t>
+            </w:r>
+            <w:r>
+              <w:t xml:space="preserve"> and ” </w:t>
+            </w:r>
+            <w:r>
+              <w:t>I don't have enough information on this scheme and its consequences.</w:t>
+            </w:r>
+            <w:r>
+              <w:t>”</w:t>
+            </w:r>
+          </w:p>
+        </w:tc>
+        <w:tc>
+          <w:tcPr>
+            <w:tcW w:w="4819" w:type="dxa"/>
+            <w:tcBorders>
+              <w:top w:val="single" w:sz="2" w:space="0" w:color="000000"/>
+              <w:left w:val="single" w:sz="2" w:space="0" w:color="000000"/>
+              <w:bottom w:val="single" w:sz="2" w:space="0" w:color="000000"/>
+              <w:right w:val="single" w:sz="2" w:space="0" w:color="000000"/>
+            </w:tcBorders>
+            <w:shd w:val="clear" w:color="auto" w:fill="F5F5F5"/>
+          </w:tcPr>
+          <w:p>
+            <w:pPr>
+              <w:pStyle w:val="Body"/>
+            </w:pPr>
+          </w:p>
+        </w:tc>
+      </w:tr>
+      <w:tr>
+        <w:tblPrEx>
+          <w:shd w:val="clear" w:color="auto" w:fill="auto"/>
+        </w:tblPrEx>
+        <w:trPr>
+          <w:trHeight w:val="1441"/>
+        </w:trPr>
+        <w:tc>
+          <w:tcPr>
+            <w:tcW w:w="1307" w:type="dxa"/>
+            <w:tcBorders>
+              <w:top w:val="single" w:sz="2" w:space="0" w:color="000000"/>
+              <w:left w:val="single" w:sz="2" w:space="0" w:color="000000"/>
+              <w:bottom w:val="single" w:sz="2" w:space="0" w:color="000000"/>
+              <w:right w:val="single" w:sz="2" w:space="0" w:color="000000"/>
+            </w:tcBorders>
+            <w:shd w:val="clear" w:color="auto" w:fill="F5F5F5"/>
+            <w:tcMar>
+              <w:top w:w="80" w:type="dxa"/>
+              <w:left w:w="80" w:type="dxa"/>
+              <w:bottom w:w="80" w:type="dxa"/>
+              <w:right w:w="80" w:type="dxa"/>
+            </w:tcMar>
+          </w:tcPr>
+          <w:p>
+            <w:pPr>
+              <w:pStyle w:val="TableStyle2"/>
+              <w:rPr>
+                <w:rFonts w:eastAsia="Arial Unicode MS" w:cs="Arial Unicode MS"/>
+                <w:lang w:val="en-US"/>
+              </w:rPr>
+            </w:pPr>
+            <w:r>
+              <w:rPr>
+                <w:rFonts w:eastAsia="Arial Unicode MS" w:cs="Arial Unicode MS"/>
+                <w:lang w:val="en-US"/>
+              </w:rPr>
+              <w:t>Q1.1</w:t>
+            </w:r>
+          </w:p>
+        </w:tc>
+        <w:tc>
+          <w:tcPr>
+            <w:tcW w:w="3544" w:type="dxa"/>
+            <w:tcBorders>
+              <w:top w:val="single" w:sz="2" w:space="0" w:color="000000"/>
+              <w:left w:val="single" w:sz="2" w:space="0" w:color="000000"/>
+              <w:bottom w:val="single" w:sz="2" w:space="0" w:color="000000"/>
+              <w:right w:val="single" w:sz="2" w:space="0" w:color="000000"/>
+            </w:tcBorders>
+            <w:shd w:val="clear" w:color="auto" w:fill="F5F5F5"/>
+            <w:tcMar>
+              <w:top w:w="80" w:type="dxa"/>
+              <w:left w:w="80" w:type="dxa"/>
+              <w:bottom w:w="80" w:type="dxa"/>
+              <w:right w:w="80" w:type="dxa"/>
+            </w:tcMar>
+          </w:tcPr>
+          <w:p>
+            <w:pPr>
+              <w:pStyle w:val="Body"/>
+            </w:pPr>
+          </w:p>
+        </w:tc>
+        <w:tc>
+          <w:tcPr>
+            <w:tcW w:w="4961" w:type="dxa"/>
+            <w:tcBorders>
+              <w:top w:val="single" w:sz="2" w:space="0" w:color="000000"/>
+              <w:left w:val="single" w:sz="2" w:space="0" w:color="000000"/>
+              <w:bottom w:val="single" w:sz="2" w:space="0" w:color="000000"/>
+              <w:right w:val="single" w:sz="2" w:space="0" w:color="000000"/>
+            </w:tcBorders>
+            <w:shd w:val="clear" w:color="auto" w:fill="F5F5F5"/>
+          </w:tcPr>
+          <w:p>
+            <w:pPr>
+              <w:rPr>
+                <w:rFonts w:eastAsia="Times New Roman"/>
+                <w:bdr w:val="none" w:sz="0" w:space="0" w:color="auto"/>
+              </w:rPr>
+            </w:pPr>
+            <w:r>
+              <w:t>Translate</w:t>
+            </w:r>
+            <w:proofErr w:type="gramStart"/>
+            <w:r>
+              <w:t>: ”</w:t>
+            </w:r>
+            <w:proofErr w:type="gramEnd"/>
+            <w:r>
+              <w:t xml:space="preserve"> </w:t>
+            </w:r>
+            <w:r>
+              <w:rPr>
+                <w:rFonts w:eastAsia="Times New Roman"/>
+                <w:bdr w:val="none" w:sz="0" w:space="0" w:color="auto"/>
+              </w:rPr>
+              <w:t>Welcome to this survey!</w:t>
+            </w:r>
+            <w:r>
+              <w:rPr>
+                <w:rFonts w:eastAsia="Times New Roman"/>
+                <w:bdr w:val="none" w:sz="0" w:space="0" w:color="auto"/>
+              </w:rPr>
+              <w:br/>
+            </w:r>
+            <w:r>
+              <w:rPr>
+                <w:rFonts w:eastAsia="Times New Roman"/>
+                <w:bdr w:val="none" w:sz="0" w:space="0" w:color="auto"/>
+              </w:rPr>
+              <w:br/>
+              <w:t>This survey is </w:t>
+            </w:r>
+            <w:r>
+              <w:rPr>
+                <w:rFonts w:eastAsia="Times New Roman"/>
+                <w:b/>
+                <w:bCs/>
+                <w:bdr w:val="none" w:sz="0" w:space="0" w:color="auto"/>
+              </w:rPr>
+              <w:t>anonymous</w:t>
+            </w:r>
+            <w:r>
+              <w:rPr>
+                <w:rFonts w:eastAsia="Times New Roman"/>
+                <w:bdr w:val="none" w:sz="0" w:space="0" w:color="auto"/>
+              </w:rPr>
+              <w:t xml:space="preserve"> and </w:t>
+            </w:r>
+            <w:proofErr w:type="gramStart"/>
+            <w:r>
+              <w:rPr>
+                <w:rFonts w:eastAsia="Times New Roman"/>
+                <w:bdr w:val="none" w:sz="0" w:space="0" w:color="auto"/>
+              </w:rPr>
+              <w:t>is conducted</w:t>
+            </w:r>
+            <w:proofErr w:type="gramEnd"/>
+            <w:r>
+              <w:rPr>
+                <w:rFonts w:eastAsia="Times New Roman"/>
+                <w:bdr w:val="none" w:sz="0" w:space="0" w:color="auto"/>
+              </w:rPr>
+              <w:t> </w:t>
+            </w:r>
+            <w:r>
+              <w:rPr>
+                <w:rFonts w:eastAsia="Times New Roman"/>
+                <w:b/>
+                <w:bCs/>
+                <w:bdr w:val="none" w:sz="0" w:space="0" w:color="auto"/>
+              </w:rPr>
+              <w:t>for research </w:t>
+            </w:r>
+            <w:r>
+              <w:rPr>
+                <w:rFonts w:eastAsia="Times New Roman"/>
+                <w:bdr w:val="none" w:sz="0" w:space="0" w:color="auto"/>
+              </w:rPr>
+              <w:t xml:space="preserve">purposes on a representative sample of 1000 </w:t>
+            </w:r>
+            <w:r>
+              <w:rPr>
+                <w:rFonts w:eastAsia="Times New Roman"/>
+                <w:bdr w:val="none" w:sz="0" w:space="0" w:color="auto"/>
+              </w:rPr>
+              <w:t>Spanish</w:t>
+            </w:r>
+            <w:r>
+              <w:rPr>
+                <w:rFonts w:eastAsia="Times New Roman"/>
+                <w:bdr w:val="none" w:sz="0" w:space="0" w:color="auto"/>
+              </w:rPr>
+              <w:t xml:space="preserve"> people.</w:t>
+            </w:r>
+            <w:r>
+              <w:rPr>
+                <w:rFonts w:eastAsia="Times New Roman"/>
+                <w:bdr w:val="none" w:sz="0" w:space="0" w:color="auto"/>
+              </w:rPr>
+              <w:br/>
+              <w:t xml:space="preserve">  </w:t>
+            </w:r>
+          </w:p>
+          <w:p>
+            <w:pPr>
+              <w:pBdr>
+                <w:top w:val="none" w:sz="0" w:space="0" w:color="auto"/>
+                <w:left w:val="none" w:sz="0" w:space="0" w:color="auto"/>
+                <w:bottom w:val="none" w:sz="0" w:space="0" w:color="auto"/>
+                <w:right w:val="none" w:sz="0" w:space="0" w:color="auto"/>
+                <w:between w:val="none" w:sz="0" w:space="0" w:color="auto"/>
+                <w:bar w:val="none" w:sz="0" w:color="auto"/>
+              </w:pBdr>
+              <w:rPr>
+                <w:rFonts w:eastAsia="Times New Roman"/>
+                <w:bdr w:val="none" w:sz="0" w:space="0" w:color="auto"/>
+              </w:rPr>
+            </w:pPr>
+            <w:r>
+              <w:rPr>
+                <w:rFonts w:eastAsia="Times New Roman"/>
+                <w:bdr w:val="none" w:sz="0" w:space="0" w:color="auto"/>
+              </w:rPr>
+              <w:t>It takes around </w:t>
+            </w:r>
+            <w:r>
+              <w:rPr>
+                <w:rFonts w:eastAsia="Times New Roman"/>
+                <w:b/>
+                <w:bCs/>
+                <w:bdr w:val="none" w:sz="0" w:space="0" w:color="auto"/>
+              </w:rPr>
+              <w:t>15 min </w:t>
+            </w:r>
+            <w:r>
+              <w:rPr>
+                <w:rFonts w:eastAsia="Times New Roman"/>
+                <w:bdr w:val="none" w:sz="0" w:space="0" w:color="auto"/>
+              </w:rPr>
+              <w:t>to complete.</w:t>
+            </w:r>
+          </w:p>
+          <w:p>
+            <w:pPr>
+              <w:pBdr>
+                <w:top w:val="none" w:sz="0" w:space="0" w:color="auto"/>
+                <w:left w:val="none" w:sz="0" w:space="0" w:color="auto"/>
+                <w:bottom w:val="none" w:sz="0" w:space="0" w:color="auto"/>
+                <w:right w:val="none" w:sz="0" w:space="0" w:color="auto"/>
+                <w:between w:val="none" w:sz="0" w:space="0" w:color="auto"/>
+                <w:bar w:val="none" w:sz="0" w:color="auto"/>
+              </w:pBdr>
+              <w:rPr>
+                <w:rFonts w:eastAsia="Times New Roman"/>
+                <w:bdr w:val="none" w:sz="0" w:space="0" w:color="auto"/>
+              </w:rPr>
+            </w:pPr>
+            <w:r>
+              <w:rPr>
+                <w:rFonts w:eastAsia="Times New Roman"/>
+                <w:bdr w:val="none" w:sz="0" w:space="0" w:color="auto"/>
+              </w:rPr>
+              <w:t> </w:t>
+            </w:r>
+          </w:p>
+          <w:p>
+            <w:pPr>
+              <w:pBdr>
+                <w:top w:val="none" w:sz="0" w:space="0" w:color="auto"/>
+                <w:left w:val="none" w:sz="0" w:space="0" w:color="auto"/>
+                <w:bottom w:val="none" w:sz="0" w:space="0" w:color="auto"/>
+                <w:right w:val="none" w:sz="0" w:space="0" w:color="auto"/>
+                <w:between w:val="none" w:sz="0" w:space="0" w:color="auto"/>
+                <w:bar w:val="none" w:sz="0" w:color="auto"/>
+              </w:pBdr>
+              <w:rPr>
+                <w:rFonts w:eastAsia="Times New Roman"/>
+                <w:bdr w:val="none" w:sz="0" w:space="0" w:color="auto"/>
+              </w:rPr>
+            </w:pPr>
+            <w:r>
+              <w:rPr>
+                <w:rFonts w:eastAsia="Times New Roman"/>
+                <w:bdr w:val="none" w:sz="0" w:space="0" w:color="auto"/>
+              </w:rPr>
+              <w:t>The survey contains lotteries and awards for those who get correct answer to some understanding questions.</w:t>
+            </w:r>
+            <w:r>
+              <w:rPr>
+                <w:rFonts w:eastAsia="Times New Roman"/>
+                <w:bdr w:val="none" w:sz="0" w:space="0" w:color="auto"/>
+              </w:rPr>
+              <w:br/>
+              <w:t xml:space="preserve">If you are attentive and lucky, </w:t>
+            </w:r>
+            <w:r>
+              <w:rPr>
+                <w:rFonts w:eastAsia="Times New Roman"/>
+                <w:b/>
+                <w:bCs/>
+                <w:bdr w:val="none" w:sz="0" w:space="0" w:color="auto"/>
+              </w:rPr>
+              <w:t>you can win up to €</w:t>
+            </w:r>
+            <w:r>
+              <w:rPr>
+                <w:rFonts w:eastAsia="Times New Roman"/>
+                <w:b/>
+                <w:bCs/>
+                <w:bdr w:val="none" w:sz="0" w:space="0" w:color="auto"/>
+              </w:rPr>
+              <w:t>250</w:t>
+            </w:r>
+            <w:r>
+              <w:rPr>
+                <w:rFonts w:eastAsia="Times New Roman"/>
+                <w:bdr w:val="none" w:sz="0" w:space="0" w:color="auto"/>
+              </w:rPr>
+              <w:t>.</w:t>
+            </w:r>
+          </w:p>
+          <w:p>
+            <w:pPr>
+              <w:pStyle w:val="Body"/>
+            </w:pPr>
+            <w:r>
+              <w:rPr>
+                <w:rFonts w:ascii="Times New Roman" w:eastAsia="Times New Roman" w:hAnsi="Times New Roman" w:cs="Times New Roman"/>
+                <w:color w:val="auto"/>
+                <w:sz w:val="24"/>
+                <w:szCs w:val="24"/>
+                <w:bdr w:val="none" w:sz="0" w:space="0" w:color="auto"/>
+                <w:lang w:val="en-US" w:eastAsia="en-US"/>
+                <w14:textOutline w14:w="0" w14:cap="rnd" w14:cmpd="sng" w14:algn="ctr">
+                  <w14:noFill/>
+                  <w14:prstDash w14:val="solid"/>
+                  <w14:bevel/>
+                </w14:textOutline>
+              </w:rPr>
+              <w:br/>
+              <w:t>Please answer every question carefully.</w:t>
+            </w:r>
+            <w:r>
+              <w:rPr>
+                <w:rFonts w:ascii="Times New Roman" w:eastAsia="Times New Roman" w:hAnsi="Times New Roman" w:cs="Times New Roman"/>
+                <w:color w:val="auto"/>
+                <w:sz w:val="24"/>
+                <w:szCs w:val="24"/>
+                <w:bdr w:val="none" w:sz="0" w:space="0" w:color="auto"/>
+                <w:lang w:val="en-US" w:eastAsia="en-US"/>
+                <w14:textOutline w14:w="0" w14:cap="rnd" w14:cmpd="sng" w14:algn="ctr">
+                  <w14:noFill/>
+                  <w14:prstDash w14:val="solid"/>
+                  <w14:bevel/>
+                </w14:textOutline>
+              </w:rPr>
+              <w:t>”</w:t>
+            </w:r>
+          </w:p>
+        </w:tc>
+        <w:tc>
+          <w:tcPr>
+            <w:tcW w:w="4819" w:type="dxa"/>
+            <w:tcBorders>
+              <w:top w:val="single" w:sz="2" w:space="0" w:color="000000"/>
+              <w:left w:val="single" w:sz="2" w:space="0" w:color="000000"/>
+              <w:bottom w:val="single" w:sz="2" w:space="0" w:color="000000"/>
+              <w:right w:val="single" w:sz="2" w:space="0" w:color="000000"/>
+            </w:tcBorders>
+            <w:shd w:val="clear" w:color="auto" w:fill="F5F5F5"/>
+          </w:tcPr>
+          <w:p>
+            <w:pPr>
+              <w:pStyle w:val="Body"/>
+            </w:pPr>
+          </w:p>
+        </w:tc>
+      </w:tr>
+      <w:tr>
+        <w:tblPrEx>
+          <w:shd w:val="clear" w:color="auto" w:fill="auto"/>
+        </w:tblPrEx>
+        <w:trPr>
+          <w:trHeight w:val="1441"/>
+        </w:trPr>
+        <w:tc>
+          <w:tcPr>
+            <w:tcW w:w="1307" w:type="dxa"/>
+            <w:tcBorders>
+              <w:top w:val="single" w:sz="2" w:space="0" w:color="000000"/>
+              <w:left w:val="single" w:sz="2" w:space="0" w:color="000000"/>
+              <w:bottom w:val="single" w:sz="2" w:space="0" w:color="000000"/>
+              <w:right w:val="single" w:sz="2" w:space="0" w:color="000000"/>
+            </w:tcBorders>
+            <w:shd w:val="clear" w:color="auto" w:fill="F5F5F5"/>
+            <w:tcMar>
+              <w:top w:w="80" w:type="dxa"/>
+              <w:left w:w="80" w:type="dxa"/>
+              <w:bottom w:w="80" w:type="dxa"/>
+              <w:right w:w="80" w:type="dxa"/>
+            </w:tcMar>
+          </w:tcPr>
+          <w:p>
+            <w:pPr>
+              <w:pStyle w:val="TableStyle2"/>
+              <w:rPr>
+                <w:rFonts w:eastAsia="Arial Unicode MS" w:cs="Arial Unicode MS"/>
+                <w:lang w:val="en-US"/>
+              </w:rPr>
+            </w:pPr>
+          </w:p>
+        </w:tc>
+        <w:tc>
+          <w:tcPr>
+            <w:tcW w:w="3544" w:type="dxa"/>
+            <w:tcBorders>
+              <w:top w:val="single" w:sz="2" w:space="0" w:color="000000"/>
+              <w:left w:val="single" w:sz="2" w:space="0" w:color="000000"/>
+              <w:bottom w:val="single" w:sz="2" w:space="0" w:color="000000"/>
+              <w:right w:val="single" w:sz="2" w:space="0" w:color="000000"/>
+            </w:tcBorders>
+            <w:shd w:val="clear" w:color="auto" w:fill="F5F5F5"/>
+            <w:tcMar>
+              <w:top w:w="80" w:type="dxa"/>
+              <w:left w:w="80" w:type="dxa"/>
+              <w:bottom w:w="80" w:type="dxa"/>
+              <w:right w:w="80" w:type="dxa"/>
+            </w:tcMar>
+          </w:tcPr>
+          <w:p>
+            <w:pPr>
+              <w:pStyle w:val="Body"/>
+            </w:pPr>
+          </w:p>
+        </w:tc>
+        <w:tc>
+          <w:tcPr>
+            <w:tcW w:w="4961" w:type="dxa"/>
+            <w:tcBorders>
+              <w:top w:val="single" w:sz="2" w:space="0" w:color="000000"/>
+              <w:left w:val="single" w:sz="2" w:space="0" w:color="000000"/>
+              <w:bottom w:val="single" w:sz="2" w:space="0" w:color="000000"/>
+              <w:right w:val="single" w:sz="2" w:space="0" w:color="000000"/>
+            </w:tcBorders>
+            <w:shd w:val="clear" w:color="auto" w:fill="F5F5F5"/>
+          </w:tcPr>
+          <w:p>
+            <w:pPr>
+              <w:pStyle w:val="Body"/>
+            </w:pPr>
           </w:p>
         </w:tc>
         <w:tc>
@@ -2922,7 +4075,7 @@
       <w:rPr>
         <w:noProof/>
       </w:rPr>
-      <w:t>2</w:t>
+      <w:t>5</w:t>
     </w:r>
     <w:r>
       <w:fldChar w:fldCharType="end"/>
@@ -2933,14 +4086,27 @@
       </w:rPr>
       <w:t xml:space="preserve"> of </w:t>
     </w:r>
-    <w:fldSimple w:instr=" NUMPAGES ">
-      <w:r>
-        <w:rPr>
-          <w:noProof/>
-        </w:rPr>
-        <w:t>5</w:t>
-      </w:r>
-    </w:fldSimple>
+    <w:r>
+      <w:fldChar w:fldCharType="begin"/>
+    </w:r>
+    <w:r>
+      <w:instrText xml:space="preserve"> NUMPAGES </w:instrText>
+    </w:r>
+    <w:r>
+      <w:fldChar w:fldCharType="separate"/>
+    </w:r>
+    <w:r>
+      <w:rPr>
+        <w:noProof/>
+      </w:rPr>
+      <w:t>6</w:t>
+    </w:r>
+    <w:r>
+      <w:rPr>
+        <w:noProof/>
+      </w:rPr>
+      <w:fldChar w:fldCharType="end"/>
+    </w:r>
   </w:p>
 </w:ftr>
 </file>
@@ -7456,6 +8622,17 @@
         <w14:prstDash w14:val="solid"/>
         <w14:bevel/>
       </w14:textOutline>
+    </w:rPr>
+  </w:style>
+  <w:style w:type="character" w:styleId="lev">
+    <w:name w:val="Strong"/>
+    <w:basedOn w:val="Policepardfaut"/>
+    <w:uiPriority w:val="22"/>
+    <w:qFormat/>
+    <w:rsid w:val="00965324"/>
+    <w:rPr>
+      <w:b/>
+      <w:bCs/>
     </w:rPr>
   </w:style>
 </w:styles>

</xml_diff>